<commit_message>
Provided links for python files
</commit_message>
<xml_diff>
--- a/Capstone Project2 – Milestone report.docx
+++ b/Capstone Project2 – Milestone report.docx
@@ -589,6 +589,31 @@
     </w:p>
     <w:p>
       <w:pPr>
+        <w:rPr>
+          <w:rFonts w:ascii="Helvetica" w:hAnsi="Helvetica"/>
+          <w:color w:val="333333"/>
+        </w:rPr>
+      </w:pPr>
+      <w:hyperlink r:id="rId7" w:history="1">
+        <w:r>
+          <w:rPr>
+            <w:rStyle w:val="Hyperlink"/>
+            <w:rFonts w:ascii="Helvetica" w:hAnsi="Helvetica"/>
+          </w:rPr>
+          <w:t>https://github.com/dipanjan123/Capstone_project2/blob/master/Data%20Wrangling%20and%20EDA.ipynb</w:t>
+        </w:r>
+      </w:hyperlink>
+    </w:p>
+    <w:p>
+      <w:pPr>
+        <w:rPr>
+          <w:rFonts w:ascii="Helvetica" w:hAnsi="Helvetica"/>
+          <w:color w:val="333333"/>
+        </w:rPr>
+      </w:pPr>
+    </w:p>
+    <w:p>
+      <w:pPr>
         <w:pStyle w:val="ListParagraph"/>
         <w:numPr>
           <w:ilvl w:val="0"/>
@@ -604,6 +629,7 @@
           <w:rFonts w:ascii="Helvetica" w:hAnsi="Helvetica"/>
           <w:color w:val="333333"/>
         </w:rPr>
+        <w:lastRenderedPageBreak/>
         <w:t>I first checked the datasets in pandas using info, shape, describe etc.</w:t>
       </w:r>
     </w:p>
@@ -1081,7 +1107,7 @@
                     </pic:cNvPicPr>
                   </pic:nvPicPr>
                   <pic:blipFill>
-                    <a:blip r:embed="rId7">
+                    <a:blip r:embed="rId8">
                       <a:extLst>
                         <a:ext uri="{28A0092B-C50C-407E-A947-70E740481C1C}">
                           <a14:useLocalDpi xmlns:a14="http://schemas.microsoft.com/office/drawing/2010/main" val="0"/>
@@ -1252,7 +1278,7 @@
                     </pic:cNvPicPr>
                   </pic:nvPicPr>
                   <pic:blipFill>
-                    <a:blip r:embed="rId8">
+                    <a:blip r:embed="rId9">
                       <a:extLst>
                         <a:ext uri="{28A0092B-C50C-407E-A947-70E740481C1C}">
                           <a14:useLocalDpi xmlns:a14="http://schemas.microsoft.com/office/drawing/2010/main" val="0"/>
@@ -2032,7 +2058,7 @@
                     </pic:cNvPicPr>
                   </pic:nvPicPr>
                   <pic:blipFill>
-                    <a:blip r:embed="rId9">
+                    <a:blip r:embed="rId10">
                       <a:extLst>
                         <a:ext uri="{28A0092B-C50C-407E-A947-70E740481C1C}">
                           <a14:useLocalDpi xmlns:a14="http://schemas.microsoft.com/office/drawing/2010/main" val="0"/>
@@ -2106,7 +2132,7 @@
                     </pic:cNvPicPr>
                   </pic:nvPicPr>
                   <pic:blipFill>
-                    <a:blip r:embed="rId10">
+                    <a:blip r:embed="rId11">
                       <a:extLst>
                         <a:ext uri="{28A0092B-C50C-407E-A947-70E740481C1C}">
                           <a14:useLocalDpi xmlns:a14="http://schemas.microsoft.com/office/drawing/2010/main" val="0"/>
@@ -2199,6 +2225,41 @@
     </w:p>
     <w:p>
       <w:pPr>
+        <w:shd w:val="clear" w:color="auto" w:fill="FFFFFF"/>
+        <w:spacing w:before="100" w:beforeAutospacing="1" w:after="100" w:afterAutospacing="1"/>
+        <w:rPr>
+          <w:rFonts w:ascii="Helvetica" w:eastAsia="Times New Roman" w:hAnsi="Helvetica" w:cs="Times New Roman"/>
+          <w:color w:val="333333"/>
+          <w:sz w:val="27"/>
+          <w:szCs w:val="27"/>
+        </w:rPr>
+      </w:pPr>
+      <w:hyperlink r:id="rId12" w:history="1">
+        <w:r>
+          <w:rPr>
+            <w:rStyle w:val="Hyperlink"/>
+            <w:rFonts w:ascii="Helvetica" w:eastAsia="Times New Roman" w:hAnsi="Helvetica" w:cs="Times New Roman"/>
+            <w:sz w:val="27"/>
+            <w:szCs w:val="27"/>
+          </w:rPr>
+          <w:t>https://github.com/dipanjan123/Capstone_project2/blob/master/Data%20Visualisation%20Capstone2.ipynb</w:t>
+        </w:r>
+      </w:hyperlink>
+    </w:p>
+    <w:p>
+      <w:pPr>
+        <w:shd w:val="clear" w:color="auto" w:fill="FFFFFF"/>
+        <w:spacing w:before="100" w:beforeAutospacing="1" w:after="100" w:afterAutospacing="1"/>
+        <w:rPr>
+          <w:rFonts w:ascii="Helvetica" w:eastAsia="Times New Roman" w:hAnsi="Helvetica" w:cs="Times New Roman"/>
+          <w:color w:val="333333"/>
+          <w:sz w:val="27"/>
+          <w:szCs w:val="27"/>
+        </w:rPr>
+      </w:pPr>
+    </w:p>
+    <w:p>
+      <w:pPr>
         <w:pStyle w:val="ListParagraph"/>
         <w:numPr>
           <w:ilvl w:val="0"/>
@@ -2253,7 +2314,7 @@
                     </pic:cNvPicPr>
                   </pic:nvPicPr>
                   <pic:blipFill>
-                    <a:blip r:embed="rId11">
+                    <a:blip r:embed="rId13">
                       <a:extLst>
                         <a:ext uri="{28A0092B-C50C-407E-A947-70E740481C1C}">
                           <a14:useLocalDpi xmlns:a14="http://schemas.microsoft.com/office/drawing/2010/main" val="0"/>
@@ -2315,7 +2376,7 @@
                     </pic:cNvPicPr>
                   </pic:nvPicPr>
                   <pic:blipFill>
-                    <a:blip r:embed="rId12">
+                    <a:blip r:embed="rId14">
                       <a:extLst>
                         <a:ext uri="{28A0092B-C50C-407E-A947-70E740481C1C}">
                           <a14:useLocalDpi xmlns:a14="http://schemas.microsoft.com/office/drawing/2010/main" val="0"/>
@@ -2403,7 +2464,7 @@
                     </pic:cNvPicPr>
                   </pic:nvPicPr>
                   <pic:blipFill>
-                    <a:blip r:embed="rId13">
+                    <a:blip r:embed="rId15">
                       <a:extLst>
                         <a:ext uri="{28A0092B-C50C-407E-A947-70E740481C1C}">
                           <a14:useLocalDpi xmlns:a14="http://schemas.microsoft.com/office/drawing/2010/main" val="0"/>
@@ -2477,7 +2538,7 @@
                     </pic:cNvPicPr>
                   </pic:nvPicPr>
                   <pic:blipFill>
-                    <a:blip r:embed="rId14">
+                    <a:blip r:embed="rId16">
                       <a:extLst>
                         <a:ext uri="{28A0092B-C50C-407E-A947-70E740481C1C}">
                           <a14:useLocalDpi xmlns:a14="http://schemas.microsoft.com/office/drawing/2010/main" val="0"/>
@@ -2572,7 +2633,7 @@
                     </pic:cNvPicPr>
                   </pic:nvPicPr>
                   <pic:blipFill>
-                    <a:blip r:embed="rId15">
+                    <a:blip r:embed="rId17">
                       <a:extLst>
                         <a:ext uri="{28A0092B-C50C-407E-A947-70E740481C1C}">
                           <a14:useLocalDpi xmlns:a14="http://schemas.microsoft.com/office/drawing/2010/main" val="0"/>
@@ -2637,7 +2698,7 @@
                     </pic:cNvPicPr>
                   </pic:nvPicPr>
                   <pic:blipFill>
-                    <a:blip r:embed="rId16">
+                    <a:blip r:embed="rId18">
                       <a:extLst>
                         <a:ext uri="{28A0092B-C50C-407E-A947-70E740481C1C}">
                           <a14:useLocalDpi xmlns:a14="http://schemas.microsoft.com/office/drawing/2010/main" val="0"/>
@@ -2770,7 +2831,7 @@
                     </pic:cNvPicPr>
                   </pic:nvPicPr>
                   <pic:blipFill>
-                    <a:blip r:embed="rId17">
+                    <a:blip r:embed="rId19">
                       <a:extLst>
                         <a:ext uri="{28A0092B-C50C-407E-A947-70E740481C1C}">
                           <a14:useLocalDpi xmlns:a14="http://schemas.microsoft.com/office/drawing/2010/main" val="0"/>
@@ -2857,7 +2918,7 @@
                     </pic:cNvPicPr>
                   </pic:nvPicPr>
                   <pic:blipFill>
-                    <a:blip r:embed="rId18">
+                    <a:blip r:embed="rId20">
                       <a:extLst>
                         <a:ext uri="{28A0092B-C50C-407E-A947-70E740481C1C}">
                           <a14:useLocalDpi xmlns:a14="http://schemas.microsoft.com/office/drawing/2010/main" val="0"/>
@@ -2973,6 +3034,43 @@
     </w:p>
     <w:p>
       <w:pPr>
+        <w:shd w:val="clear" w:color="auto" w:fill="FFFFFF"/>
+        <w:spacing w:before="100" w:beforeAutospacing="1" w:after="100" w:afterAutospacing="1"/>
+        <w:rPr>
+          <w:rFonts w:ascii="Helvetica" w:eastAsia="Times New Roman" w:hAnsi="Helvetica" w:cs="Times New Roman"/>
+          <w:color w:val="333333"/>
+          <w:sz w:val="27"/>
+          <w:szCs w:val="27"/>
+        </w:rPr>
+      </w:pPr>
+      <w:hyperlink r:id="rId21" w:history="1">
+        <w:r>
+          <w:rPr>
+            <w:rStyle w:val="Hyperlink"/>
+            <w:rFonts w:ascii="Helvetica" w:eastAsia="Times New Roman" w:hAnsi="Helvetica" w:cs="Times New Roman"/>
+            <w:sz w:val="27"/>
+            <w:szCs w:val="27"/>
+          </w:rPr>
+          <w:t>https://github.com/dipanjan123/Capstone_project2/blob/master/Inferential%20statistics%20capstone%20project2.ipynb</w:t>
+        </w:r>
+      </w:hyperlink>
+    </w:p>
+    <w:p>
+      <w:pPr>
+        <w:shd w:val="clear" w:color="auto" w:fill="FFFFFF"/>
+        <w:spacing w:before="100" w:beforeAutospacing="1" w:after="100" w:afterAutospacing="1"/>
+        <w:rPr>
+          <w:rFonts w:ascii="Helvetica" w:eastAsia="Times New Roman" w:hAnsi="Helvetica" w:cs="Times New Roman"/>
+          <w:color w:val="333333"/>
+          <w:sz w:val="27"/>
+          <w:szCs w:val="27"/>
+        </w:rPr>
+      </w:pPr>
+      <w:bookmarkStart w:id="0" w:name="_GoBack"/>
+      <w:bookmarkEnd w:id="0"/>
+    </w:p>
+    <w:p>
+      <w:pPr>
         <w:pStyle w:val="ListParagraph"/>
         <w:numPr>
           <w:ilvl w:val="0"/>
@@ -3188,8 +3286,6 @@
           <w:szCs w:val="27"/>
         </w:rPr>
       </w:pPr>
-      <w:bookmarkStart w:id="0" w:name="_GoBack"/>
-      <w:bookmarkEnd w:id="0"/>
       <w:r>
         <w:rPr>
           <w:rFonts w:ascii="Helvetica" w:eastAsia="Times New Roman" w:hAnsi="Helvetica" w:cs="Times New Roman"/>
@@ -3230,7 +3326,7 @@
                     </pic:cNvPicPr>
                   </pic:nvPicPr>
                   <pic:blipFill>
-                    <a:blip r:embed="rId19">
+                    <a:blip r:embed="rId22">
                       <a:extLst>
                         <a:ext uri="{28A0092B-C50C-407E-A947-70E740481C1C}">
                           <a14:useLocalDpi xmlns:a14="http://schemas.microsoft.com/office/drawing/2010/main" val="0"/>

</xml_diff>